<commit_message>
Updated PC and CFP
</commit_message>
<xml_diff>
--- a/resources/CFP/ISORC2022_CFP.docx
+++ b/resources/CFP/ISORC2022_CFP.docx
@@ -997,7 +997,43 @@
                                 <w:sz w:val="20"/>
                                 <w:szCs w:val="20"/>
                               </w:rPr>
-                              <w:t>ISORC has become established as the leading event devoted to state-of-the-art research in the field of object/component/service-oriented real-time distributed computing (ORC) technology. Celebrating the 24th anniversary since its foundation in 1998, ISORC continues the trend of providing an international forum for researchers and industry experts to exchange and share their experiences, ideas, latest research results on all aspects of ORC technology. Following the previous years’ experience, ISORC will continue to employ the double-blind review process and a rebuttal phase this year.</w:t>
+                              <w:t xml:space="preserve">ISORC has become established as the leading event devoted to state-of-the-art research in the field of object/component/service-oriented real-time distributed computing (ORC) technology. </w:t>
+                            </w:r>
+                            <w:r>
+                              <w:rPr>
+                                <w:rFonts w:ascii="Times New Roman" w:hAnsi="Times New Roman"/>
+                                <w:color w:val="000000"/>
+                                <w:sz w:val="20"/>
+                                <w:szCs w:val="20"/>
+                              </w:rPr>
+                              <w:t xml:space="preserve">Celebrating the </w:t>
+                            </w:r>
+                            <w:r>
+                              <w:rPr>
+                                <w:rFonts w:ascii="Times New Roman" w:hAnsi="Times New Roman"/>
+                                <w:color w:val="000000"/>
+                                <w:sz w:val="20"/>
+                                <w:szCs w:val="20"/>
+                              </w:rPr>
+                              <w:t>2</w:t>
+                            </w:r>
+                            <w:r>
+                              <w:rPr>
+                                <w:rFonts w:ascii="Times New Roman" w:hAnsi="Times New Roman"/>
+                                <w:color w:val="000000"/>
+                                <w:sz w:val="20"/>
+                                <w:szCs w:val="20"/>
+                              </w:rPr>
+                              <w:t>5</w:t>
+                            </w:r>
+                            <w:r>
+                              <w:rPr>
+                                <w:rFonts w:ascii="Times New Roman" w:hAnsi="Times New Roman"/>
+                                <w:color w:val="000000"/>
+                                <w:sz w:val="20"/>
+                                <w:szCs w:val="20"/>
+                              </w:rPr>
+                              <w:t>th anniversary since its foundation in 1998, ISORC continues the trend of providing an international forum for researchers and industry experts to exchange and share their experiences, ideas, latest research results on all aspects of ORC technology. Following the previous years’ experience, ISORC will continue to employ the double-blind review process and a rebuttal phase this year.</w:t>
                             </w:r>
                           </w:p>
                           <w:p>
@@ -1860,7 +1896,43 @@
                           <w:sz w:val="20"/>
                           <w:szCs w:val="20"/>
                         </w:rPr>
-                        <w:t>ISORC has become established as the leading event devoted to state-of-the-art research in the field of object/component/service-oriented real-time distributed computing (ORC) technology. Celebrating the 24th anniversary since its foundation in 1998, ISORC continues the trend of providing an international forum for researchers and industry experts to exchange and share their experiences, ideas, latest research results on all aspects of ORC technology. Following the previous years’ experience, ISORC will continue to employ the double-blind review process and a rebuttal phase this year.</w:t>
+                        <w:t xml:space="preserve">ISORC has become established as the leading event devoted to state-of-the-art research in the field of object/component/service-oriented real-time distributed computing (ORC) technology. </w:t>
+                      </w:r>
+                      <w:r>
+                        <w:rPr>
+                          <w:rFonts w:ascii="Times New Roman" w:hAnsi="Times New Roman"/>
+                          <w:color w:val="000000"/>
+                          <w:sz w:val="20"/>
+                          <w:szCs w:val="20"/>
+                        </w:rPr>
+                        <w:t xml:space="preserve">Celebrating the </w:t>
+                      </w:r>
+                      <w:r>
+                        <w:rPr>
+                          <w:rFonts w:ascii="Times New Roman" w:hAnsi="Times New Roman"/>
+                          <w:color w:val="000000"/>
+                          <w:sz w:val="20"/>
+                          <w:szCs w:val="20"/>
+                        </w:rPr>
+                        <w:t>2</w:t>
+                      </w:r>
+                      <w:r>
+                        <w:rPr>
+                          <w:rFonts w:ascii="Times New Roman" w:hAnsi="Times New Roman"/>
+                          <w:color w:val="000000"/>
+                          <w:sz w:val="20"/>
+                          <w:szCs w:val="20"/>
+                        </w:rPr>
+                        <w:t>5</w:t>
+                      </w:r>
+                      <w:r>
+                        <w:rPr>
+                          <w:rFonts w:ascii="Times New Roman" w:hAnsi="Times New Roman"/>
+                          <w:color w:val="000000"/>
+                          <w:sz w:val="20"/>
+                          <w:szCs w:val="20"/>
+                        </w:rPr>
+                        <w:t>th anniversary since its foundation in 1998, ISORC continues the trend of providing an international forum for researchers and industry experts to exchange and share their experiences, ideas, latest research results on all aspects of ORC technology. Following the previous years’ experience, ISORC will continue to employ the double-blind review process and a rebuttal phase this year.</w:t>
                       </w:r>
                     </w:p>
                     <w:p>

</xml_diff>

<commit_message>
Updated short papers description
</commit_message>
<xml_diff>
--- a/resources/CFP/ISORC2022_CFP.docx
+++ b/resources/CFP/ISORC2022_CFP.docx
@@ -798,13 +798,13 @@
         <mc:AlternateContent>
           <mc:Choice Requires="wps">
             <w:drawing>
-              <wp:anchor distT="0" distB="0" distL="114300" distR="114300" simplePos="0" relativeHeight="251659264" behindDoc="0" locked="0" layoutInCell="1" allowOverlap="1" wp14:anchorId="323E4B6A" wp14:editId="140399DB">
+              <wp:anchor distT="0" distB="0" distL="114300" distR="114300" simplePos="0" relativeHeight="251659264" behindDoc="0" locked="0" layoutInCell="1" allowOverlap="1" wp14:anchorId="323E4B6A" wp14:editId="01CEDDAB">
                 <wp:simplePos x="0" y="0"/>
                 <wp:positionH relativeFrom="column">
                   <wp:posOffset>1853565</wp:posOffset>
                 </wp:positionH>
                 <wp:positionV relativeFrom="page">
-                  <wp:posOffset>9738360</wp:posOffset>
+                  <wp:posOffset>9889067</wp:posOffset>
                 </wp:positionV>
                 <wp:extent cx="4116702" cy="6986"/>
                 <wp:effectExtent l="0" t="12700" r="36830" b="31115"/>
@@ -841,7 +841,11 @@
           </mc:Choice>
           <mc:Fallback>
             <w:pict>
-              <v:shape w14:anchorId="7622FCAE" id="Shape2" o:spid="_x0000_s1026" type="#_x0000_t32" style="position:absolute;margin-left:145.95pt;margin-top:766.8pt;width:324.15pt;height:.55pt;flip:y;z-index:251659264;visibility:visible;mso-wrap-style:square;mso-wrap-distance-left:9pt;mso-wrap-distance-top:0;mso-wrap-distance-right:9pt;mso-wrap-distance-bottom:0;mso-position-horizontal:absolute;mso-position-horizontal-relative:text;mso-position-vertical:absolute;mso-position-vertical-relative:page" o:gfxdata="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" strokecolor="#3465a4" strokeweight="1.0099mm">
+              <v:shapetype w14:anchorId="0EBD82A9" id="_x0000_t32" coordsize="21600,21600" o:spt="32" o:oned="t" path="m,l21600,21600e" filled="f">
+                <v:path arrowok="t" fillok="f" o:connecttype="none"/>
+                <o:lock v:ext="edit" shapetype="t"/>
+              </v:shapetype>
+              <v:shape id="Shape2" o:spid="_x0000_s1026" type="#_x0000_t32" style="position:absolute;margin-left:145.95pt;margin-top:778.65pt;width:324.15pt;height:.55pt;flip:y;z-index:251659264;visibility:visible;mso-wrap-style:square;mso-wrap-distance-left:9pt;mso-wrap-distance-top:0;mso-wrap-distance-right:9pt;mso-wrap-distance-bottom:0;mso-position-horizontal:absolute;mso-position-horizontal-relative:text;mso-position-vertical:absolute;mso-position-vertical-relative:page" o:gfxdata="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" strokecolor="#3465a4" strokeweight="1.0099mm">
                 <v:stroke joinstyle="miter"/>
                 <w10:wrap anchory="page"/>
               </v:shape>
@@ -997,25 +1001,7 @@
                                 <w:sz w:val="20"/>
                                 <w:szCs w:val="20"/>
                               </w:rPr>
-                              <w:t xml:space="preserve">ISORC has become established as the leading event devoted to state-of-the-art research in the field of object/component/service-oriented real-time distributed computing (ORC) technology. </w:t>
-                            </w:r>
-                            <w:r>
-                              <w:rPr>
-                                <w:rFonts w:ascii="Times New Roman" w:hAnsi="Times New Roman"/>
-                                <w:color w:val="000000"/>
-                                <w:sz w:val="20"/>
-                                <w:szCs w:val="20"/>
-                              </w:rPr>
-                              <w:t xml:space="preserve">Celebrating the </w:t>
-                            </w:r>
-                            <w:r>
-                              <w:rPr>
-                                <w:rFonts w:ascii="Times New Roman" w:hAnsi="Times New Roman"/>
-                                <w:color w:val="000000"/>
-                                <w:sz w:val="20"/>
-                                <w:szCs w:val="20"/>
-                              </w:rPr>
-                              <w:t>2</w:t>
+                              <w:t>ISORC has become established as the leading event devoted to state-of-the-art research in the field of object/component/service-oriented real-time distributed computing (ORC) technology. Celebrating the 2</w:t>
                             </w:r>
                             <w:r>
                               <w:rPr>
@@ -1745,7 +1731,25 @@
                                 <w:sz w:val="20"/>
                                 <w:szCs w:val="20"/>
                               </w:rPr>
-                              <w:t xml:space="preserve"> Short research papers, 4 pages or less using the IEEE format, on real-time analytics are also invited, and should contain enough information for the program committee to understand the scope of the project and evaluate the novelty of the problem or approach.</w:t>
+                              <w:t xml:space="preserve"> </w:t>
+                            </w:r>
+                            <w:r>
+                              <w:rPr>
+                                <w:rFonts w:ascii="Times New Roman" w:hAnsi="Times New Roman"/>
+                                <w:color w:val="000000"/>
+                                <w:sz w:val="20"/>
+                                <w:szCs w:val="20"/>
+                              </w:rPr>
+                              <w:t xml:space="preserve">Short research papers, 4 pages or less using the IEEE format, on real-time analytics are also invited, and should contain enough information for the program committee to understand the scope of the project and evaluate the novelty of the problem or approach. </w:t>
+                            </w:r>
+                            <w:r>
+                              <w:rPr>
+                                <w:rFonts w:ascii="Times New Roman" w:hAnsi="Times New Roman"/>
+                                <w:color w:val="000000"/>
+                                <w:sz w:val="20"/>
+                                <w:szCs w:val="20"/>
+                              </w:rPr>
+                              <w:t>The short papers will be not be published in the IEEE ISORC proceeding.</w:t>
                             </w:r>
                           </w:p>
                           <w:p>
@@ -1846,7 +1850,7 @@
           </mc:Choice>
           <mc:Fallback>
             <w:pict>
-              <v:shape w14:anchorId="79E09B70" id="_x0000_s1027" style="position:absolute;margin-left:140.65pt;margin-top:148.65pt;width:329.4pt;height:679.35pt;z-index:45756416;visibility:visible;mso-wrap-style:square;mso-width-percent:0;mso-height-percent:0;mso-wrap-distance-left:9pt;mso-wrap-distance-top:0;mso-wrap-distance-right:9pt;mso-wrap-distance-bottom:0;mso-position-horizontal:absolute;mso-position-horizontal-relative:text;mso-position-vertical:absolute;mso-position-vertical-relative:page;mso-width-percent:0;mso-height-percent:0;mso-width-relative:margin;mso-height-relative:margin;v-text-anchor:top" coordsize="21600,21600" o:spt="100" o:gfxdata="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" adj="-11796480,,5400" path="m,l21600,r,21600l,21600,,xe" stroked="f">
+              <v:shape w14:anchorId="79E09B70" id="_x0000_s1027" style="position:absolute;margin-left:140.65pt;margin-top:148.65pt;width:329.4pt;height:679.35pt;z-index:45756416;visibility:visible;mso-wrap-style:square;mso-width-percent:0;mso-height-percent:0;mso-wrap-distance-left:9pt;mso-wrap-distance-top:0;mso-wrap-distance-right:9pt;mso-wrap-distance-bottom:0;mso-position-horizontal:absolute;mso-position-horizontal-relative:text;mso-position-vertical:absolute;mso-position-vertical-relative:page;mso-width-percent:0;mso-height-percent:0;mso-width-relative:margin;mso-height-relative:margin;v-text-anchor:top" coordsize="21600,21600" o:spt="100" o:gfxdata="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" adj="-11796480,,5400" path="m,l21600,r,21600l,21600,,xe" stroked="f">
                 <v:stroke joinstyle="miter"/>
                 <v:formulas/>
                 <v:path arrowok="t" o:connecttype="custom" o:connectlocs="2091690,0;4183380,4313767;2091690,8627533;0,4313767" o:connectangles="270,0,90,180" textboxrect="0,0,21600,21600"/>
@@ -1896,25 +1900,7 @@
                           <w:sz w:val="20"/>
                           <w:szCs w:val="20"/>
                         </w:rPr>
-                        <w:t xml:space="preserve">ISORC has become established as the leading event devoted to state-of-the-art research in the field of object/component/service-oriented real-time distributed computing (ORC) technology. </w:t>
-                      </w:r>
-                      <w:r>
-                        <w:rPr>
-                          <w:rFonts w:ascii="Times New Roman" w:hAnsi="Times New Roman"/>
-                          <w:color w:val="000000"/>
-                          <w:sz w:val="20"/>
-                          <w:szCs w:val="20"/>
-                        </w:rPr>
-                        <w:t xml:space="preserve">Celebrating the </w:t>
-                      </w:r>
-                      <w:r>
-                        <w:rPr>
-                          <w:rFonts w:ascii="Times New Roman" w:hAnsi="Times New Roman"/>
-                          <w:color w:val="000000"/>
-                          <w:sz w:val="20"/>
-                          <w:szCs w:val="20"/>
-                        </w:rPr>
-                        <w:t>2</w:t>
+                        <w:t>ISORC has become established as the leading event devoted to state-of-the-art research in the field of object/component/service-oriented real-time distributed computing (ORC) technology. Celebrating the 2</w:t>
                       </w:r>
                       <w:r>
                         <w:rPr>
@@ -2644,7 +2630,25 @@
                           <w:sz w:val="20"/>
                           <w:szCs w:val="20"/>
                         </w:rPr>
-                        <w:t xml:space="preserve"> Short research papers, 4 pages or less using the IEEE format, on real-time analytics are also invited, and should contain enough information for the program committee to understand the scope of the project and evaluate the novelty of the problem or approach.</w:t>
+                        <w:t xml:space="preserve"> </w:t>
+                      </w:r>
+                      <w:r>
+                        <w:rPr>
+                          <w:rFonts w:ascii="Times New Roman" w:hAnsi="Times New Roman"/>
+                          <w:color w:val="000000"/>
+                          <w:sz w:val="20"/>
+                          <w:szCs w:val="20"/>
+                        </w:rPr>
+                        <w:t xml:space="preserve">Short research papers, 4 pages or less using the IEEE format, on real-time analytics are also invited, and should contain enough information for the program committee to understand the scope of the project and evaluate the novelty of the problem or approach. </w:t>
+                      </w:r>
+                      <w:r>
+                        <w:rPr>
+                          <w:rFonts w:ascii="Times New Roman" w:hAnsi="Times New Roman"/>
+                          <w:color w:val="000000"/>
+                          <w:sz w:val="20"/>
+                          <w:szCs w:val="20"/>
+                        </w:rPr>
+                        <w:t>The short papers will be not be published in the IEEE ISORC proceeding.</w:t>
                       </w:r>
                     </w:p>
                     <w:p>

</xml_diff>

<commit_message>
Updated conference to a hybrid event.
</commit_message>
<xml_diff>
--- a/resources/CFP/ISORC2022_CFP.docx
+++ b/resources/CFP/ISORC2022_CFP.docx
@@ -267,7 +267,18 @@
                                 <w:sz w:val="28"/>
                                 <w:szCs w:val="28"/>
                               </w:rPr>
-                              <w:t>19</w:t>
+                              <w:t>1</w:t>
+                            </w:r>
+                            <w:r>
+                              <w:rPr>
+                                <w:rFonts w:ascii="Times New Roman" w:hAnsi="Times New Roman"/>
+                                <w:b/>
+                                <w:bCs/>
+                                <w:color w:val="FFFFFF"/>
+                                <w:sz w:val="28"/>
+                                <w:szCs w:val="28"/>
+                              </w:rPr>
+                              <w:t>8</w:t>
                             </w:r>
                             <w:r>
                               <w:rPr>
@@ -396,7 +407,7 @@
           </mc:Choice>
           <mc:Fallback>
             <w:pict>
-              <v:shape w14:anchorId="0CF4C3F3" id="Shape1" o:spid="_x0000_s1026" style="position:absolute;margin-left:340.7pt;margin-top:0;width:254.65pt;height:143.75pt;z-index:205903865;visibility:visible;mso-wrap-style:square;mso-width-percent:0;mso-wrap-distance-left:9pt;mso-wrap-distance-top:0;mso-wrap-distance-right:9pt;mso-wrap-distance-bottom:0;mso-position-horizontal:absolute;mso-position-horizontal-relative:text;mso-position-vertical:absolute;mso-position-vertical-relative:text;mso-width-percent:0;mso-width-relative:margin;v-text-anchor:middle" coordsize="21600,21600" o:spt="100" o:gfxdata="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" adj="-11796480,,5400" path="m,l21600,r,21600l,21600,,xe" fillcolor="#2a6099" strokecolor="#3465a4" strokeweight="1pt">
+              <v:shape w14:anchorId="0CF4C3F3" id="Shape1" o:spid="_x0000_s1026" style="position:absolute;margin-left:340.7pt;margin-top:0;width:254.65pt;height:143.75pt;z-index:205903865;visibility:visible;mso-wrap-style:square;mso-width-percent:0;mso-wrap-distance-left:9pt;mso-wrap-distance-top:0;mso-wrap-distance-right:9pt;mso-wrap-distance-bottom:0;mso-position-horizontal:absolute;mso-position-horizontal-relative:text;mso-position-vertical:absolute;mso-position-vertical-relative:text;mso-width-percent:0;mso-width-relative:margin;v-text-anchor:middle" coordsize="21600,21600" o:spt="100" o:gfxdata="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" adj="-11796480,,5400" path="m,l21600,r,21600l,21600,,xe" fillcolor="#2a6099" strokecolor="#3465a4" strokeweight="1pt">
                 <v:stroke joinstyle="miter"/>
                 <v:formulas/>
                 <v:path arrowok="t" o:connecttype="custom" o:connectlocs="1617134,0;3234267,912813;1617134,1825625;0,912813" o:connectangles="270,0,90,180" textboxrect="0,0,21600,21600"/>
@@ -504,7 +515,18 @@
                           <w:sz w:val="28"/>
                           <w:szCs w:val="28"/>
                         </w:rPr>
-                        <w:t>19</w:t>
+                        <w:t>1</w:t>
+                      </w:r>
+                      <w:r>
+                        <w:rPr>
+                          <w:rFonts w:ascii="Times New Roman" w:hAnsi="Times New Roman"/>
+                          <w:b/>
+                          <w:bCs/>
+                          <w:color w:val="FFFFFF"/>
+                          <w:sz w:val="28"/>
+                          <w:szCs w:val="28"/>
+                        </w:rPr>
+                        <w:t>8</w:t>
                       </w:r>
                       <w:r>
                         <w:rPr>
@@ -6305,10 +6327,10 @@
       </w:rPr>
     </w:lvl>
   </w:abstractNum>
-  <w:num w:numId="1">
+  <w:num w:numId="1" w16cid:durableId="798232019">
     <w:abstractNumId w:val="0"/>
   </w:num>
-  <w:num w:numId="2">
+  <w:num w:numId="2" w16cid:durableId="85619590">
     <w:abstractNumId w:val="1"/>
   </w:num>
 </w:numbering>

</xml_diff>